<commit_message>
One more spintik protokolik updatik :3
</commit_message>
<xml_diff>
--- a/SPRINT PROTOCOL.docx
+++ b/SPRINT PROTOCOL.docx
@@ -1310,6 +1310,14 @@
                               </w:rPr>
                               <w:t>Backend (Spravování databáze + proměnné pro frontend) – Nirnberg A.</w:t>
                             </w:r>
+                            <w:r>
+                              <w:rPr>
+                                <w:rFonts w:asciiTheme="minorHAnsi" w:hAnsiTheme="minorHAnsi" w:cstheme="minorHAnsi"/>
+                                <w:sz w:val="24"/>
+                                <w:szCs w:val="28"/>
+                              </w:rPr>
+                              <w:t>/Varga M.</w:t>
+                            </w:r>
                           </w:p>
                           <w:p>
                             <w:pPr>
@@ -1444,6 +1452,14 @@
                         </w:rPr>
                         <w:t>Backend (Spravování databáze + proměnné pro frontend) – Nirnberg A.</w:t>
                       </w:r>
+                      <w:r>
+                        <w:rPr>
+                          <w:rFonts w:asciiTheme="minorHAnsi" w:hAnsiTheme="minorHAnsi" w:cstheme="minorHAnsi"/>
+                          <w:sz w:val="24"/>
+                          <w:szCs w:val="28"/>
+                        </w:rPr>
+                        <w:t>/Varga M.</w:t>
+                      </w:r>
                     </w:p>
                     <w:p>
                       <w:pPr>
@@ -3209,6 +3225,7 @@
     <w:lsdException w:name="HTML Sample" w:semiHidden="1" w:unhideWhenUsed="1"/>
     <w:lsdException w:name="HTML Typewriter" w:semiHidden="1" w:unhideWhenUsed="1"/>
     <w:lsdException w:name="HTML Variable" w:semiHidden="1" w:unhideWhenUsed="1"/>
+    <w:lsdException w:name="Normal Table" w:semiHidden="1" w:unhideWhenUsed="1"/>
     <w:lsdException w:name="annotation subject" w:semiHidden="1" w:unhideWhenUsed="1"/>
     <w:lsdException w:name="No List" w:semiHidden="1" w:unhideWhenUsed="1"/>
     <w:lsdException w:name="Outline List 1" w:semiHidden="1" w:unhideWhenUsed="1"/>
@@ -3255,8 +3272,10 @@
     <w:lsdException w:name="Table Subtle 2" w:semiHidden="1" w:unhideWhenUsed="1"/>
     <w:lsdException w:name="Table Web 1" w:semiHidden="1" w:unhideWhenUsed="1"/>
     <w:lsdException w:name="Table Web 2" w:semiHidden="1" w:unhideWhenUsed="1"/>
+    <w:lsdException w:name="Table Web 3" w:semiHidden="1" w:unhideWhenUsed="1"/>
     <w:lsdException w:name="Balloon Text" w:semiHidden="1" w:unhideWhenUsed="1"/>
     <w:lsdException w:name="Table Grid" w:uiPriority="59"/>
+    <w:lsdException w:name="Table Theme" w:semiHidden="1" w:unhideWhenUsed="1"/>
     <w:lsdException w:name="Placeholder Text" w:semiHidden="1"/>
     <w:lsdException w:name="No Spacing" w:uiPriority="1"/>
     <w:lsdException w:name="Light Shading" w:uiPriority="60"/>
@@ -4069,6 +4088,21 @@
 </file>
 
 <file path=customXml/item1.xml><?xml version="1.0" encoding="utf-8"?>
+<p:properties xmlns:p="http://schemas.microsoft.com/office/2006/metadata/properties" xmlns:xsi="http://www.w3.org/2001/XMLSchema-instance" xmlns:pc="http://schemas.microsoft.com/office/infopath/2007/PartnerControls">
+  <documentManagement/>
+</p:properties>
+</file>
+
+<file path=customXml/item2.xml><?xml version="1.0" encoding="utf-8"?>
+<?mso-contentType ?>
+<FormTemplates xmlns="http://schemas.microsoft.com/sharepoint/v3/contenttype/forms">
+  <Display>DocumentLibraryForm</Display>
+  <Edit>DocumentLibraryForm</Edit>
+  <New>DocumentLibraryForm</New>
+</FormTemplates>
+</file>
+
+<file path=customXml/item3.xml><?xml version="1.0" encoding="utf-8"?>
 <ct:contentTypeSchema xmlns:ct="http://schemas.microsoft.com/office/2006/metadata/contentType" xmlns:ma="http://schemas.microsoft.com/office/2006/metadata/properties/metaAttributes" ct:_="" ma:_="" ma:contentTypeName="Dokument" ma:contentTypeID="0x0101001E116A83363AAF4EA206F1491E2D8850" ma:contentTypeVersion="0" ma:contentTypeDescription="Vytvoří nový dokument" ma:contentTypeScope="" ma:versionID="578074af7343339118fe1898da830b19">
   <xsd:schema xmlns:xsd="http://www.w3.org/2001/XMLSchema" xmlns:xs="http://www.w3.org/2001/XMLSchema" xmlns:p="http://schemas.microsoft.com/office/2006/metadata/properties" targetNamespace="http://schemas.microsoft.com/office/2006/metadata/properties" ma:root="true" ma:fieldsID="871d6b51c5141eb32e0d04e037372b3c">
     <xsd:element name="properties">
@@ -4182,32 +4216,10 @@
 </ct:contentTypeSchema>
 </file>
 
-<file path=customXml/item2.xml><?xml version="1.0" encoding="utf-8"?>
-<?mso-contentType ?>
-<FormTemplates xmlns="http://schemas.microsoft.com/sharepoint/v3/contenttype/forms">
-  <Display>DocumentLibraryForm</Display>
-  <Edit>DocumentLibraryForm</Edit>
-  <New>DocumentLibraryForm</New>
-</FormTemplates>
-</file>
-
-<file path=customXml/item3.xml><?xml version="1.0" encoding="utf-8"?>
-<p:properties xmlns:p="http://schemas.microsoft.com/office/2006/metadata/properties" xmlns:xsi="http://www.w3.org/2001/XMLSchema-instance" xmlns:pc="http://schemas.microsoft.com/office/infopath/2007/PartnerControls">
-  <documentManagement/>
-</p:properties>
-</file>
-
 <file path=customXml/itemProps1.xml><?xml version="1.0" encoding="utf-8"?>
-<ds:datastoreItem xmlns:ds="http://schemas.openxmlformats.org/officeDocument/2006/customXml" ds:itemID="{E291EEC0-2A83-46B1-8062-1840BAB9BF64}">
+<ds:datastoreItem xmlns:ds="http://schemas.openxmlformats.org/officeDocument/2006/customXml" ds:itemID="{303DF2AD-B396-4CA2-808C-BB324831BEEE}">
   <ds:schemaRefs>
-    <ds:schemaRef ds:uri="http://schemas.microsoft.com/office/2006/metadata/contentType"/>
-    <ds:schemaRef ds:uri="http://schemas.microsoft.com/office/2006/metadata/properties/metaAttributes"/>
-    <ds:schemaRef ds:uri="http://www.w3.org/2001/XMLSchema"/>
     <ds:schemaRef ds:uri="http://schemas.microsoft.com/office/2006/metadata/properties"/>
-    <ds:schemaRef ds:uri="http://schemas.openxmlformats.org/package/2006/metadata/core-properties"/>
-    <ds:schemaRef ds:uri="http://purl.org/dc/elements/1.1/"/>
-    <ds:schemaRef ds:uri="http://purl.org/dc/terms/"/>
-    <ds:schemaRef ds:uri="http://schemas.microsoft.com/internal/obd"/>
     <ds:schemaRef ds:uri="http://schemas.microsoft.com/office/infopath/2007/PartnerControls"/>
   </ds:schemaRefs>
 </ds:datastoreItem>
@@ -4222,9 +4234,16 @@
 </file>
 
 <file path=customXml/itemProps3.xml><?xml version="1.0" encoding="utf-8"?>
-<ds:datastoreItem xmlns:ds="http://schemas.openxmlformats.org/officeDocument/2006/customXml" ds:itemID="{303DF2AD-B396-4CA2-808C-BB324831BEEE}">
+<ds:datastoreItem xmlns:ds="http://schemas.openxmlformats.org/officeDocument/2006/customXml" ds:itemID="{E291EEC0-2A83-46B1-8062-1840BAB9BF64}">
   <ds:schemaRefs>
+    <ds:schemaRef ds:uri="http://schemas.microsoft.com/office/2006/metadata/contentType"/>
+    <ds:schemaRef ds:uri="http://schemas.microsoft.com/office/2006/metadata/properties/metaAttributes"/>
+    <ds:schemaRef ds:uri="http://www.w3.org/2001/XMLSchema"/>
     <ds:schemaRef ds:uri="http://schemas.microsoft.com/office/2006/metadata/properties"/>
+    <ds:schemaRef ds:uri="http://schemas.openxmlformats.org/package/2006/metadata/core-properties"/>
+    <ds:schemaRef ds:uri="http://purl.org/dc/elements/1.1/"/>
+    <ds:schemaRef ds:uri="http://purl.org/dc/terms/"/>
+    <ds:schemaRef ds:uri="http://schemas.microsoft.com/internal/obd"/>
     <ds:schemaRef ds:uri="http://schemas.microsoft.com/office/infopath/2007/PartnerControls"/>
   </ds:schemaRefs>
 </ds:datastoreItem>

</xml_diff>